<commit_message>
update c4, load, and ports doc
</commit_message>
<xml_diff>
--- a/LoadDocument.docx
+++ b/LoadDocument.docx
@@ -361,6 +361,7 @@
         <w:lastRenderedPageBreak/>
         <w:t xml:space="preserve">Minting </w:t>
       </w:r>
+      <w:proofErr w:type="spellStart"/>
       <w:r>
         <w:rPr>
           <w:b/>
@@ -377,6 +378,7 @@
         </w:rPr>
         <w:t>app</w:t>
       </w:r>
+      <w:proofErr w:type="spellEnd"/>
     </w:p>
     <w:p>
       <w:pPr>
@@ -390,6 +392,7 @@
         </w:rPr>
         <w:t xml:space="preserve">The minting </w:t>
       </w:r>
+      <w:proofErr w:type="spellStart"/>
       <w:r>
         <w:rPr>
           <w:lang w:val="en-US"/>
@@ -400,7 +403,14 @@
         <w:rPr>
           <w:lang w:val="en-US"/>
         </w:rPr>
-        <w:t>app only has the functionality to mint NFT’s</w:t>
+        <w:t>app</w:t>
+      </w:r>
+      <w:proofErr w:type="spellEnd"/>
+      <w:r>
+        <w:rPr>
+          <w:lang w:val="en-US"/>
+        </w:rPr>
+        <w:t xml:space="preserve"> only has the functionality to mint NFT’s</w:t>
       </w:r>
       <w:r>
         <w:rPr>
@@ -636,10 +646,10 @@
                   <v:path o:extrusionok="f" gradientshapeok="t" o:connecttype="rect"/>
                   <o:lock v:ext="edit" aspectratio="t"/>
                 </v:shapetype>
-                <v:shape id="_x0000_i1350" type="#_x0000_t75" style="width:120.85pt;height:61.35pt" o:ole="">
+                <v:shape id="_x0000_i1025" type="#_x0000_t75" style="width:120.75pt;height:61.5pt" o:ole="">
                   <v:imagedata r:id="rId5" o:title=""/>
                 </v:shape>
-                <o:OLEObject Type="Embed" ProgID="Paint.Picture.1" ShapeID="_x0000_i1350" DrawAspect="Content" ObjectID="_1710799080" r:id="rId6"/>
+                <o:OLEObject Type="Embed" ProgID="Paint.Picture" ShapeID="_x0000_i1025" DrawAspect="Content" ObjectID="_1711924621" r:id="rId6"/>
               </w:object>
             </w:r>
           </w:p>
@@ -657,10 +667,10 @@
           <w:noProof/>
         </w:rPr>
         <w:drawing>
-          <wp:inline distT="0" distB="0" distL="0" distR="0" wp14:anchorId="73D2ACC2" wp14:editId="43C9405E">
-            <wp:extent cx="5708305" cy="3434963"/>
-            <wp:effectExtent l="0" t="0" r="6985" b="0"/>
-            <wp:docPr id="4" name="Picture 4" descr="Diagram&#10;&#10;Description automatically generated"/>
+          <wp:inline distT="0" distB="0" distL="0" distR="0" wp14:anchorId="2E074023" wp14:editId="10EE8BC0">
+            <wp:extent cx="5731510" cy="882650"/>
+            <wp:effectExtent l="0" t="0" r="2540" b="0"/>
+            <wp:docPr id="1" name="Picture 1"/>
             <wp:cNvGraphicFramePr>
               <a:graphicFrameLocks xmlns:a="http://schemas.openxmlformats.org/drawingml/2006/main" noChangeAspect="1"/>
             </wp:cNvGraphicFramePr>
@@ -668,12 +678,12 @@
               <a:graphicData uri="http://schemas.openxmlformats.org/drawingml/2006/picture">
                 <pic:pic xmlns:pic="http://schemas.openxmlformats.org/drawingml/2006/picture">
                   <pic:nvPicPr>
-                    <pic:cNvPr id="4" name="Picture 4" descr="Diagram&#10;&#10;Description automatically generated"/>
+                    <pic:cNvPr id="0" name="Picture 13"/>
                     <pic:cNvPicPr>
                       <a:picLocks noChangeAspect="1" noChangeArrowheads="1"/>
                     </pic:cNvPicPr>
                   </pic:nvPicPr>
-                  <pic:blipFill rotWithShape="1">
+                  <pic:blipFill>
                     <a:blip r:embed="rId7">
                       <a:extLst>
                         <a:ext uri="{28A0092B-C50C-407E-A947-70E740481C1C}">
@@ -681,13 +691,15 @@
                         </a:ext>
                       </a:extLst>
                     </a:blip>
-                    <a:srcRect l="3192" t="6368" r="3861" b="5095"/>
-                    <a:stretch/>
+                    <a:srcRect/>
+                    <a:stretch>
+                      <a:fillRect/>
+                    </a:stretch>
                   </pic:blipFill>
                   <pic:spPr bwMode="auto">
                     <a:xfrm>
                       <a:off x="0" y="0"/>
-                      <a:ext cx="5720861" cy="3442519"/>
+                      <a:ext cx="5731510" cy="882650"/>
                     </a:xfrm>
                     <a:prstGeom prst="rect">
                       <a:avLst/>
@@ -696,11 +708,6 @@
                     <a:ln>
                       <a:noFill/>
                     </a:ln>
-                    <a:extLst>
-                      <a:ext uri="{53640926-AAD7-44D8-BBD7-CCE9431645EC}">
-                        <a14:shadowObscured xmlns:a14="http://schemas.microsoft.com/office/drawing/2010/main"/>
-                      </a:ext>
-                    </a:extLst>
                   </pic:spPr>
                 </pic:pic>
               </a:graphicData>
@@ -921,6 +928,357 @@
         </w:rPr>
       </w:pPr>
     </w:p>
+    <w:tbl>
+      <w:tblPr>
+        <w:tblStyle w:val="TableGrid"/>
+        <w:tblW w:w="9025" w:type="dxa"/>
+        <w:tblLook w:val="04A0" w:firstRow="1" w:lastRow="0" w:firstColumn="1" w:lastColumn="0" w:noHBand="0" w:noVBand="1"/>
+      </w:tblPr>
+      <w:tblGrid>
+        <w:gridCol w:w="2547"/>
+        <w:gridCol w:w="2688"/>
+        <w:gridCol w:w="3790"/>
+      </w:tblGrid>
+      <w:tr>
+        <w:trPr>
+          <w:trHeight w:val="262"/>
+        </w:trPr>
+        <w:tc>
+          <w:tcPr>
+            <w:tcW w:w="2547" w:type="dxa"/>
+          </w:tcPr>
+          <w:p>
+            <w:pPr>
+              <w:rPr>
+                <w:b/>
+                <w:bCs/>
+                <w:lang w:val="en-US"/>
+              </w:rPr>
+            </w:pPr>
+            <w:r>
+              <w:rPr>
+                <w:b/>
+                <w:bCs/>
+                <w:lang w:val="en-US"/>
+              </w:rPr>
+              <w:t>Request title</w:t>
+            </w:r>
+          </w:p>
+        </w:tc>
+        <w:tc>
+          <w:tcPr>
+            <w:tcW w:w="2688" w:type="dxa"/>
+          </w:tcPr>
+          <w:p>
+            <w:pPr>
+              <w:rPr>
+                <w:b/>
+                <w:bCs/>
+                <w:lang w:val="en-US"/>
+              </w:rPr>
+            </w:pPr>
+            <w:r>
+              <w:rPr>
+                <w:b/>
+                <w:bCs/>
+                <w:lang w:val="en-US"/>
+              </w:rPr>
+              <w:t>Component</w:t>
+            </w:r>
+          </w:p>
+        </w:tc>
+        <w:tc>
+          <w:tcPr>
+            <w:tcW w:w="3790" w:type="dxa"/>
+          </w:tcPr>
+          <w:p>
+            <w:pPr>
+              <w:rPr>
+                <w:b/>
+                <w:bCs/>
+                <w:lang w:val="en-US"/>
+              </w:rPr>
+            </w:pPr>
+            <w:r>
+              <w:rPr>
+                <w:b/>
+                <w:bCs/>
+                <w:lang w:val="en-US"/>
+              </w:rPr>
+              <w:t>Total requests per day</w:t>
+            </w:r>
+          </w:p>
+        </w:tc>
+      </w:tr>
+      <w:tr>
+        <w:trPr>
+          <w:trHeight w:val="247"/>
+        </w:trPr>
+        <w:tc>
+          <w:tcPr>
+            <w:tcW w:w="2547" w:type="dxa"/>
+            <w:vMerge w:val="restart"/>
+          </w:tcPr>
+          <w:p>
+            <w:pPr>
+              <w:rPr>
+                <w:lang w:val="en-US"/>
+              </w:rPr>
+            </w:pPr>
+            <w:r>
+              <w:rPr>
+                <w:lang w:val="en-US"/>
+              </w:rPr>
+              <w:t>Mint</w:t>
+            </w:r>
+          </w:p>
+        </w:tc>
+        <w:tc>
+          <w:tcPr>
+            <w:tcW w:w="2688" w:type="dxa"/>
+          </w:tcPr>
+          <w:p>
+            <w:pPr>
+              <w:rPr>
+                <w:lang w:val="en-US"/>
+              </w:rPr>
+            </w:pPr>
+            <w:r>
+              <w:rPr>
+                <w:lang w:val="en-US"/>
+              </w:rPr>
+              <w:t>Main gateway</w:t>
+            </w:r>
+          </w:p>
+        </w:tc>
+        <w:tc>
+          <w:tcPr>
+            <w:tcW w:w="3790" w:type="dxa"/>
+          </w:tcPr>
+          <w:p>
+            <w:pPr>
+              <w:rPr>
+                <w:lang w:val="en-US"/>
+              </w:rPr>
+            </w:pPr>
+            <w:r>
+              <w:rPr>
+                <w:lang w:val="en-US"/>
+              </w:rPr>
+              <w:t>125.5 million</w:t>
+            </w:r>
+          </w:p>
+        </w:tc>
+      </w:tr>
+      <w:tr>
+        <w:trPr>
+          <w:trHeight w:val="262"/>
+        </w:trPr>
+        <w:tc>
+          <w:tcPr>
+            <w:tcW w:w="2547" w:type="dxa"/>
+            <w:vMerge/>
+          </w:tcPr>
+          <w:p>
+            <w:pPr>
+              <w:rPr>
+                <w:lang w:val="en-US"/>
+              </w:rPr>
+            </w:pPr>
+          </w:p>
+        </w:tc>
+        <w:tc>
+          <w:tcPr>
+            <w:tcW w:w="2688" w:type="dxa"/>
+          </w:tcPr>
+          <w:p>
+            <w:pPr>
+              <w:rPr>
+                <w:lang w:val="en-US"/>
+              </w:rPr>
+            </w:pPr>
+            <w:r>
+              <w:rPr>
+                <w:lang w:val="en-US"/>
+              </w:rPr>
+              <w:t>Contract service</w:t>
+            </w:r>
+          </w:p>
+        </w:tc>
+        <w:tc>
+          <w:tcPr>
+            <w:tcW w:w="3790" w:type="dxa"/>
+          </w:tcPr>
+          <w:p>
+            <w:pPr>
+              <w:rPr>
+                <w:lang w:val="en-US"/>
+              </w:rPr>
+            </w:pPr>
+            <w:r>
+              <w:rPr>
+                <w:lang w:val="en-US"/>
+              </w:rPr>
+              <w:t>125.5 million</w:t>
+            </w:r>
+          </w:p>
+        </w:tc>
+      </w:tr>
+      <w:tr>
+        <w:trPr>
+          <w:trHeight w:val="247"/>
+        </w:trPr>
+        <w:tc>
+          <w:tcPr>
+            <w:tcW w:w="2547" w:type="dxa"/>
+            <w:vMerge/>
+          </w:tcPr>
+          <w:p>
+            <w:pPr>
+              <w:rPr>
+                <w:b/>
+                <w:bCs/>
+                <w:lang w:val="en-US"/>
+              </w:rPr>
+            </w:pPr>
+          </w:p>
+        </w:tc>
+        <w:tc>
+          <w:tcPr>
+            <w:tcW w:w="2688" w:type="dxa"/>
+          </w:tcPr>
+          <w:p>
+            <w:pPr>
+              <w:rPr>
+                <w:lang w:val="en-US"/>
+              </w:rPr>
+            </w:pPr>
+            <w:r>
+              <w:rPr>
+                <w:lang w:val="en-US"/>
+              </w:rPr>
+              <w:t>Message system</w:t>
+            </w:r>
+          </w:p>
+        </w:tc>
+        <w:tc>
+          <w:tcPr>
+            <w:tcW w:w="3790" w:type="dxa"/>
+          </w:tcPr>
+          <w:p>
+            <w:pPr>
+              <w:rPr>
+                <w:b/>
+                <w:bCs/>
+                <w:lang w:val="en-US"/>
+              </w:rPr>
+            </w:pPr>
+            <w:r>
+              <w:rPr>
+                <w:lang w:val="en-US"/>
+              </w:rPr>
+              <w:t>125.5 million</w:t>
+            </w:r>
+          </w:p>
+        </w:tc>
+      </w:tr>
+      <w:tr>
+        <w:trPr>
+          <w:trHeight w:val="262"/>
+        </w:trPr>
+        <w:tc>
+          <w:tcPr>
+            <w:tcW w:w="2547" w:type="dxa"/>
+            <w:vMerge/>
+          </w:tcPr>
+          <w:p>
+            <w:pPr>
+              <w:rPr>
+                <w:lang w:val="en-US"/>
+              </w:rPr>
+            </w:pPr>
+          </w:p>
+        </w:tc>
+        <w:tc>
+          <w:tcPr>
+            <w:tcW w:w="2688" w:type="dxa"/>
+          </w:tcPr>
+          <w:p>
+            <w:pPr>
+              <w:rPr>
+                <w:lang w:val="en-US"/>
+              </w:rPr>
+            </w:pPr>
+            <w:r>
+              <w:rPr>
+                <w:lang w:val="en-US"/>
+              </w:rPr>
+              <w:t>Notification system</w:t>
+            </w:r>
+          </w:p>
+        </w:tc>
+        <w:tc>
+          <w:tcPr>
+            <w:tcW w:w="3790" w:type="dxa"/>
+          </w:tcPr>
+          <w:p>
+            <w:pPr>
+              <w:rPr>
+                <w:lang w:val="en-US"/>
+              </w:rPr>
+            </w:pPr>
+            <w:r>
+              <w:rPr>
+                <w:lang w:val="en-US"/>
+              </w:rPr>
+              <w:t>125.5 million</w:t>
+            </w:r>
+          </w:p>
+        </w:tc>
+      </w:tr>
+    </w:tbl>
+    <w:p>
+      <w:pPr>
+        <w:rPr>
+          <w:lang w:val="en-US"/>
+        </w:rPr>
+      </w:pPr>
+    </w:p>
+    <w:p>
+      <w:pPr>
+        <w:rPr>
+          <w:lang w:val="en-US"/>
+        </w:rPr>
+      </w:pPr>
+    </w:p>
+    <w:p>
+      <w:pPr>
+        <w:rPr>
+          <w:lang w:val="en-US"/>
+        </w:rPr>
+      </w:pPr>
+    </w:p>
+    <w:p>
+      <w:pPr>
+        <w:rPr>
+          <w:lang w:val="en-US"/>
+        </w:rPr>
+      </w:pPr>
+    </w:p>
+    <w:p>
+      <w:pPr>
+        <w:rPr>
+          <w:lang w:val="en-US"/>
+        </w:rPr>
+      </w:pPr>
+    </w:p>
+    <w:p>
+      <w:pPr>
+        <w:rPr>
+          <w:lang w:val="en-US"/>
+        </w:rPr>
+      </w:pPr>
+    </w:p>
     <w:p>
       <w:pPr>
         <w:rPr>
@@ -1001,6 +1359,73 @@
           <w:lang w:val="en-US"/>
         </w:rPr>
       </w:pPr>
+      <w:r>
+        <w:rPr>
+          <w:noProof/>
+        </w:rPr>
+        <w:drawing>
+          <wp:anchor distT="0" distB="0" distL="114300" distR="114300" simplePos="0" relativeHeight="251665408" behindDoc="1" locked="0" layoutInCell="1" allowOverlap="1" wp14:anchorId="1E228D34" wp14:editId="2DA14D0B">
+            <wp:simplePos x="0" y="0"/>
+            <wp:positionH relativeFrom="column">
+              <wp:posOffset>657225</wp:posOffset>
+            </wp:positionH>
+            <wp:positionV relativeFrom="paragraph">
+              <wp:posOffset>1924050</wp:posOffset>
+            </wp:positionV>
+            <wp:extent cx="4465955" cy="1123950"/>
+            <wp:effectExtent l="0" t="0" r="0" b="0"/>
+            <wp:wrapTopAndBottom/>
+            <wp:docPr id="5" name="Picture 5"/>
+            <wp:cNvGraphicFramePr>
+              <a:graphicFrameLocks xmlns:a="http://schemas.openxmlformats.org/drawingml/2006/main" noChangeAspect="1"/>
+            </wp:cNvGraphicFramePr>
+            <a:graphic xmlns:a="http://schemas.openxmlformats.org/drawingml/2006/main">
+              <a:graphicData uri="http://schemas.openxmlformats.org/drawingml/2006/picture">
+                <pic:pic xmlns:pic="http://schemas.openxmlformats.org/drawingml/2006/picture">
+                  <pic:nvPicPr>
+                    <pic:cNvPr id="0" name="Picture 157"/>
+                    <pic:cNvPicPr>
+                      <a:picLocks noChangeAspect="1" noChangeArrowheads="1"/>
+                    </pic:cNvPicPr>
+                  </pic:nvPicPr>
+                  <pic:blipFill>
+                    <a:blip r:embed="rId8">
+                      <a:extLst>
+                        <a:ext uri="{28A0092B-C50C-407E-A947-70E740481C1C}">
+                          <a14:useLocalDpi xmlns:a14="http://schemas.microsoft.com/office/drawing/2010/main" val="0"/>
+                        </a:ext>
+                      </a:extLst>
+                    </a:blip>
+                    <a:srcRect/>
+                    <a:stretch>
+                      <a:fillRect/>
+                    </a:stretch>
+                  </pic:blipFill>
+                  <pic:spPr bwMode="auto">
+                    <a:xfrm>
+                      <a:off x="0" y="0"/>
+                      <a:ext cx="4465955" cy="1123950"/>
+                    </a:xfrm>
+                    <a:prstGeom prst="rect">
+                      <a:avLst/>
+                    </a:prstGeom>
+                    <a:noFill/>
+                    <a:ln>
+                      <a:noFill/>
+                    </a:ln>
+                  </pic:spPr>
+                </pic:pic>
+              </a:graphicData>
+            </a:graphic>
+            <wp14:sizeRelH relativeFrom="margin">
+              <wp14:pctWidth>0</wp14:pctWidth>
+            </wp14:sizeRelH>
+            <wp14:sizeRelV relativeFrom="margin">
+              <wp14:pctHeight>0</wp14:pctHeight>
+            </wp14:sizeRelV>
+          </wp:anchor>
+        </w:drawing>
+      </w:r>
       <w:r>
         <w:rPr>
           <w:lang w:val="en-US"/>
@@ -1221,15 +1646,35 @@
             </w:pPr>
             <w:r>
               <w:object w:dxaOrig="6915" w:dyaOrig="3465" w14:anchorId="00F2F866">
-                <v:shape id="_x0000_i1580" type="#_x0000_t75" style="width:2in;height:1in" o:ole="">
-                  <v:imagedata r:id="rId8" o:title=""/>
+                <v:shape id="_x0000_i1163" type="#_x0000_t75" style="width:2in;height:1in" o:ole="">
+                  <v:imagedata r:id="rId9" o:title=""/>
                 </v:shape>
-                <o:OLEObject Type="Embed" ProgID="Paint.Picture.1" ShapeID="_x0000_i1580" DrawAspect="Content" ObjectID="_1710799081" r:id="rId9"/>
+                <o:OLEObject Type="Embed" ProgID="Paint.Picture" ShapeID="_x0000_i1163" DrawAspect="Content" ObjectID="_1711924622" r:id="rId10"/>
               </w:object>
             </w:r>
           </w:p>
         </w:tc>
       </w:tr>
+    </w:tbl>
+    <w:p>
+      <w:pPr>
+        <w:rPr>
+          <w:lang w:val="en-US"/>
+        </w:rPr>
+      </w:pPr>
+    </w:p>
+    <w:tbl>
+      <w:tblPr>
+        <w:tblStyle w:val="TableGrid"/>
+        <w:tblW w:w="0" w:type="auto"/>
+        <w:tblLook w:val="04A0" w:firstRow="1" w:lastRow="0" w:firstColumn="1" w:lastColumn="0" w:noHBand="0" w:noVBand="1"/>
+      </w:tblPr>
+      <w:tblGrid>
+        <w:gridCol w:w="1746"/>
+        <w:gridCol w:w="1690"/>
+        <w:gridCol w:w="2487"/>
+        <w:gridCol w:w="3093"/>
+      </w:tblGrid>
       <w:tr>
         <w:tc>
           <w:tcPr>
@@ -1298,16 +1743,170 @@
               </w:rPr>
             </w:pPr>
             <w:r>
-              <w:object w:dxaOrig="6900" w:dyaOrig="3495" w14:anchorId="1A6B0C94">
-                <v:shape id="_x0000_i1613" type="#_x0000_t75" style="width:142.75pt;height:72.65pt" o:ole="">
-                  <v:imagedata r:id="rId10" o:title=""/>
+              <w:object w:dxaOrig="6900" w:dyaOrig="3495" w14:anchorId="4D8D3AC2">
+                <v:shape id="_x0000_i1164" type="#_x0000_t75" style="width:142.5pt;height:72.75pt" o:ole="">
+                  <v:imagedata r:id="rId11" o:title=""/>
                 </v:shape>
-                <o:OLEObject Type="Embed" ProgID="Paint.Picture.1" ShapeID="_x0000_i1613" DrawAspect="Content" ObjectID="_1710799082" r:id="rId11"/>
+                <o:OLEObject Type="Embed" ProgID="Paint.Picture" ShapeID="_x0000_i1164" DrawAspect="Content" ObjectID="_1711924623" r:id="rId12"/>
               </w:object>
             </w:r>
           </w:p>
         </w:tc>
       </w:tr>
+    </w:tbl>
+    <w:p>
+      <w:pPr>
+        <w:rPr>
+          <w:lang w:val="en-US"/>
+        </w:rPr>
+      </w:pPr>
+      <w:r>
+        <w:rPr>
+          <w:noProof/>
+        </w:rPr>
+        <w:drawing>
+          <wp:anchor distT="0" distB="0" distL="114300" distR="114300" simplePos="0" relativeHeight="251666432" behindDoc="0" locked="0" layoutInCell="1" allowOverlap="1" wp14:anchorId="06344C2B" wp14:editId="6128C5C6">
+            <wp:simplePos x="0" y="0"/>
+            <wp:positionH relativeFrom="margin">
+              <wp:align>center</wp:align>
+            </wp:positionH>
+            <wp:positionV relativeFrom="paragraph">
+              <wp:posOffset>2525395</wp:posOffset>
+            </wp:positionV>
+            <wp:extent cx="3609975" cy="1779270"/>
+            <wp:effectExtent l="0" t="0" r="9525" b="0"/>
+            <wp:wrapTopAndBottom/>
+            <wp:docPr id="9" name="Picture 9"/>
+            <wp:cNvGraphicFramePr>
+              <a:graphicFrameLocks xmlns:a="http://schemas.openxmlformats.org/drawingml/2006/main" noChangeAspect="1"/>
+            </wp:cNvGraphicFramePr>
+            <a:graphic xmlns:a="http://schemas.openxmlformats.org/drawingml/2006/main">
+              <a:graphicData uri="http://schemas.openxmlformats.org/drawingml/2006/picture">
+                <pic:pic xmlns:pic="http://schemas.openxmlformats.org/drawingml/2006/picture">
+                  <pic:nvPicPr>
+                    <pic:cNvPr id="0" name="Picture 161"/>
+                    <pic:cNvPicPr>
+                      <a:picLocks noChangeAspect="1" noChangeArrowheads="1"/>
+                    </pic:cNvPicPr>
+                  </pic:nvPicPr>
+                  <pic:blipFill>
+                    <a:blip r:embed="rId13">
+                      <a:extLst>
+                        <a:ext uri="{28A0092B-C50C-407E-A947-70E740481C1C}">
+                          <a14:useLocalDpi xmlns:a14="http://schemas.microsoft.com/office/drawing/2010/main" val="0"/>
+                        </a:ext>
+                      </a:extLst>
+                    </a:blip>
+                    <a:srcRect/>
+                    <a:stretch>
+                      <a:fillRect/>
+                    </a:stretch>
+                  </pic:blipFill>
+                  <pic:spPr bwMode="auto">
+                    <a:xfrm>
+                      <a:off x="0" y="0"/>
+                      <a:ext cx="3609975" cy="1779270"/>
+                    </a:xfrm>
+                    <a:prstGeom prst="rect">
+                      <a:avLst/>
+                    </a:prstGeom>
+                    <a:noFill/>
+                    <a:ln>
+                      <a:noFill/>
+                    </a:ln>
+                  </pic:spPr>
+                </pic:pic>
+              </a:graphicData>
+            </a:graphic>
+            <wp14:sizeRelH relativeFrom="margin">
+              <wp14:pctWidth>0</wp14:pctWidth>
+            </wp14:sizeRelH>
+            <wp14:sizeRelV relativeFrom="margin">
+              <wp14:pctHeight>0</wp14:pctHeight>
+            </wp14:sizeRelV>
+          </wp:anchor>
+        </w:drawing>
+      </w:r>
+      <w:r>
+        <w:rPr>
+          <w:noProof/>
+        </w:rPr>
+        <w:drawing>
+          <wp:anchor distT="0" distB="0" distL="114300" distR="114300" simplePos="0" relativeHeight="251664384" behindDoc="1" locked="0" layoutInCell="1" allowOverlap="1" wp14:anchorId="56937323" wp14:editId="2F233AB9">
+            <wp:simplePos x="0" y="0"/>
+            <wp:positionH relativeFrom="margin">
+              <wp:align>center</wp:align>
+            </wp:positionH>
+            <wp:positionV relativeFrom="paragraph">
+              <wp:posOffset>161290</wp:posOffset>
+            </wp:positionV>
+            <wp:extent cx="4219575" cy="1016000"/>
+            <wp:effectExtent l="0" t="0" r="9525" b="0"/>
+            <wp:wrapTopAndBottom/>
+            <wp:docPr id="3" name="Picture 3"/>
+            <wp:cNvGraphicFramePr>
+              <a:graphicFrameLocks xmlns:a="http://schemas.openxmlformats.org/drawingml/2006/main" noChangeAspect="1"/>
+            </wp:cNvGraphicFramePr>
+            <a:graphic xmlns:a="http://schemas.openxmlformats.org/drawingml/2006/main">
+              <a:graphicData uri="http://schemas.openxmlformats.org/drawingml/2006/picture">
+                <pic:pic xmlns:pic="http://schemas.openxmlformats.org/drawingml/2006/picture">
+                  <pic:nvPicPr>
+                    <pic:cNvPr id="0" name="Picture 131"/>
+                    <pic:cNvPicPr>
+                      <a:picLocks noChangeAspect="1" noChangeArrowheads="1"/>
+                    </pic:cNvPicPr>
+                  </pic:nvPicPr>
+                  <pic:blipFill>
+                    <a:blip r:embed="rId14">
+                      <a:extLst>
+                        <a:ext uri="{28A0092B-C50C-407E-A947-70E740481C1C}">
+                          <a14:useLocalDpi xmlns:a14="http://schemas.microsoft.com/office/drawing/2010/main" val="0"/>
+                        </a:ext>
+                      </a:extLst>
+                    </a:blip>
+                    <a:srcRect/>
+                    <a:stretch>
+                      <a:fillRect/>
+                    </a:stretch>
+                  </pic:blipFill>
+                  <pic:spPr bwMode="auto">
+                    <a:xfrm>
+                      <a:off x="0" y="0"/>
+                      <a:ext cx="4219575" cy="1016000"/>
+                    </a:xfrm>
+                    <a:prstGeom prst="rect">
+                      <a:avLst/>
+                    </a:prstGeom>
+                    <a:noFill/>
+                    <a:ln>
+                      <a:noFill/>
+                    </a:ln>
+                  </pic:spPr>
+                </pic:pic>
+              </a:graphicData>
+            </a:graphic>
+            <wp14:sizeRelH relativeFrom="margin">
+              <wp14:pctWidth>0</wp14:pctWidth>
+            </wp14:sizeRelH>
+            <wp14:sizeRelV relativeFrom="margin">
+              <wp14:pctHeight>0</wp14:pctHeight>
+            </wp14:sizeRelV>
+          </wp:anchor>
+        </w:drawing>
+      </w:r>
+    </w:p>
+    <w:tbl>
+      <w:tblPr>
+        <w:tblStyle w:val="TableGrid"/>
+        <w:tblW w:w="0" w:type="auto"/>
+        <w:tblLook w:val="04A0" w:firstRow="1" w:lastRow="0" w:firstColumn="1" w:lastColumn="0" w:noHBand="0" w:noVBand="1"/>
+      </w:tblPr>
+      <w:tblGrid>
+        <w:gridCol w:w="1746"/>
+        <w:gridCol w:w="1690"/>
+        <w:gridCol w:w="2487"/>
+        <w:gridCol w:w="3093"/>
+      </w:tblGrid>
       <w:tr>
         <w:tc>
           <w:tcPr>
@@ -1363,13 +1962,7 @@
               <w:rPr>
                 <w:lang w:val="en-US"/>
               </w:rPr>
-              <w:t xml:space="preserve">251 </w:t>
-            </w:r>
-            <w:r>
-              <w:rPr>
-                <w:lang w:val="en-US"/>
-              </w:rPr>
-              <w:t xml:space="preserve"> million</w:t>
+              <w:t>251  million</w:t>
             </w:r>
           </w:p>
         </w:tc>
@@ -1386,16 +1979,36 @@
               </w:rPr>
             </w:pPr>
             <w:r>
-              <w:object w:dxaOrig="6900" w:dyaOrig="3525" w14:anchorId="7E1188AC">
-                <v:shape id="_x0000_i1582" type="#_x0000_t75" style="width:142.75pt;height:73.25pt" o:ole="">
-                  <v:imagedata r:id="rId12" o:title=""/>
+              <w:object w:dxaOrig="6900" w:dyaOrig="3525" w14:anchorId="47A1953B">
+                <v:shape id="_x0000_i1111" type="#_x0000_t75" style="width:142.5pt;height:73.5pt" o:ole="">
+                  <v:imagedata r:id="rId15" o:title=""/>
                 </v:shape>
-                <o:OLEObject Type="Embed" ProgID="Paint.Picture.1" ShapeID="_x0000_i1582" DrawAspect="Content" ObjectID="_1710799083" r:id="rId13"/>
+                <o:OLEObject Type="Embed" ProgID="Paint.Picture" ShapeID="_x0000_i1111" DrawAspect="Content" ObjectID="_1711924624" r:id="rId16"/>
               </w:object>
             </w:r>
           </w:p>
         </w:tc>
       </w:tr>
+    </w:tbl>
+    <w:p>
+      <w:pPr>
+        <w:rPr>
+          <w:lang w:val="en-US"/>
+        </w:rPr>
+      </w:pPr>
+    </w:p>
+    <w:tbl>
+      <w:tblPr>
+        <w:tblStyle w:val="TableGrid"/>
+        <w:tblW w:w="0" w:type="auto"/>
+        <w:tblLook w:val="04A0" w:firstRow="1" w:lastRow="0" w:firstColumn="1" w:lastColumn="0" w:noHBand="0" w:noVBand="1"/>
+      </w:tblPr>
+      <w:tblGrid>
+        <w:gridCol w:w="1746"/>
+        <w:gridCol w:w="1690"/>
+        <w:gridCol w:w="2487"/>
+        <w:gridCol w:w="3093"/>
+      </w:tblGrid>
       <w:tr>
         <w:tc>
           <w:tcPr>
@@ -1457,16 +2070,36 @@
           </w:tcPr>
           <w:p>
             <w:r>
-              <w:object w:dxaOrig="6900" w:dyaOrig="3525" w14:anchorId="3DD185B4">
-                <v:shape id="_x0000_i1583" type="#_x0000_t75" style="width:142.75pt;height:73.25pt" o:ole="">
-                  <v:imagedata r:id="rId12" o:title=""/>
+              <w:object w:dxaOrig="6900" w:dyaOrig="3525" w14:anchorId="77FDAB07">
+                <v:shape id="_x0000_i1120" type="#_x0000_t75" style="width:142.5pt;height:73.5pt" o:ole="">
+                  <v:imagedata r:id="rId15" o:title=""/>
                 </v:shape>
-                <o:OLEObject Type="Embed" ProgID="Paint.Picture.1" ShapeID="_x0000_i1583" DrawAspect="Content" ObjectID="_1710799084" r:id="rId14"/>
+                <o:OLEObject Type="Embed" ProgID="Paint.Picture" ShapeID="_x0000_i1120" DrawAspect="Content" ObjectID="_1711924625" r:id="rId17"/>
               </w:object>
             </w:r>
           </w:p>
         </w:tc>
       </w:tr>
+    </w:tbl>
+    <w:p>
+      <w:pPr>
+        <w:rPr>
+          <w:lang w:val="en-US"/>
+        </w:rPr>
+      </w:pPr>
+    </w:p>
+    <w:tbl>
+      <w:tblPr>
+        <w:tblStyle w:val="TableGrid"/>
+        <w:tblW w:w="0" w:type="auto"/>
+        <w:tblLook w:val="04A0" w:firstRow="1" w:lastRow="0" w:firstColumn="1" w:lastColumn="0" w:noHBand="0" w:noVBand="1"/>
+      </w:tblPr>
+      <w:tblGrid>
+        <w:gridCol w:w="1746"/>
+        <w:gridCol w:w="1690"/>
+        <w:gridCol w:w="2487"/>
+        <w:gridCol w:w="3093"/>
+      </w:tblGrid>
       <w:tr>
         <w:tc>
           <w:tcPr>
@@ -1528,16 +2161,36 @@
           </w:tcPr>
           <w:p>
             <w:r>
-              <w:object w:dxaOrig="6900" w:dyaOrig="3525" w14:anchorId="393E4F8E">
-                <v:shape id="_x0000_i1584" type="#_x0000_t75" style="width:142.75pt;height:73.25pt" o:ole="">
-                  <v:imagedata r:id="rId12" o:title=""/>
+              <w:object w:dxaOrig="6900" w:dyaOrig="3525" w14:anchorId="50EC1E29">
+                <v:shape id="_x0000_i1142" type="#_x0000_t75" style="width:142.5pt;height:73.5pt" o:ole="">
+                  <v:imagedata r:id="rId15" o:title=""/>
                 </v:shape>
-                <o:OLEObject Type="Embed" ProgID="Paint.Picture.1" ShapeID="_x0000_i1584" DrawAspect="Content" ObjectID="_1710799085" r:id="rId15"/>
+                <o:OLEObject Type="Embed" ProgID="Paint.Picture" ShapeID="_x0000_i1142" DrawAspect="Content" ObjectID="_1711924626" r:id="rId18"/>
               </w:object>
             </w:r>
           </w:p>
         </w:tc>
       </w:tr>
+    </w:tbl>
+    <w:p>
+      <w:pPr>
+        <w:rPr>
+          <w:lang w:val="en-US"/>
+        </w:rPr>
+      </w:pPr>
+    </w:p>
+    <w:tbl>
+      <w:tblPr>
+        <w:tblStyle w:val="TableGrid"/>
+        <w:tblW w:w="0" w:type="auto"/>
+        <w:tblLook w:val="04A0" w:firstRow="1" w:lastRow="0" w:firstColumn="1" w:lastColumn="0" w:noHBand="0" w:noVBand="1"/>
+      </w:tblPr>
+      <w:tblGrid>
+        <w:gridCol w:w="1746"/>
+        <w:gridCol w:w="1690"/>
+        <w:gridCol w:w="2487"/>
+        <w:gridCol w:w="3093"/>
+      </w:tblGrid>
       <w:tr>
         <w:tc>
           <w:tcPr>
@@ -1599,16 +2252,36 @@
           </w:tcPr>
           <w:p>
             <w:r>
-              <w:object w:dxaOrig="6900" w:dyaOrig="3525" w14:anchorId="6A7A2D56">
-                <v:shape id="_x0000_i1586" type="#_x0000_t75" style="width:142.75pt;height:73.25pt" o:ole="">
-                  <v:imagedata r:id="rId12" o:title=""/>
+              <w:object w:dxaOrig="6900" w:dyaOrig="3525" w14:anchorId="0712F05D">
+                <v:shape id="_x0000_i1151" type="#_x0000_t75" style="width:142.5pt;height:73.5pt" o:ole="">
+                  <v:imagedata r:id="rId15" o:title=""/>
                 </v:shape>
-                <o:OLEObject Type="Embed" ProgID="Paint.Picture.1" ShapeID="_x0000_i1586" DrawAspect="Content" ObjectID="_1710799086" r:id="rId16"/>
+                <o:OLEObject Type="Embed" ProgID="Paint.Picture" ShapeID="_x0000_i1151" DrawAspect="Content" ObjectID="_1711924627" r:id="rId19"/>
               </w:object>
             </w:r>
           </w:p>
         </w:tc>
       </w:tr>
+    </w:tbl>
+    <w:p>
+      <w:pPr>
+        <w:rPr>
+          <w:lang w:val="en-US"/>
+        </w:rPr>
+      </w:pPr>
+    </w:p>
+    <w:tbl>
+      <w:tblPr>
+        <w:tblStyle w:val="TableGrid"/>
+        <w:tblW w:w="0" w:type="auto"/>
+        <w:tblLook w:val="04A0" w:firstRow="1" w:lastRow="0" w:firstColumn="1" w:lastColumn="0" w:noHBand="0" w:noVBand="1"/>
+      </w:tblPr>
+      <w:tblGrid>
+        <w:gridCol w:w="1746"/>
+        <w:gridCol w:w="1690"/>
+        <w:gridCol w:w="2487"/>
+        <w:gridCol w:w="3093"/>
+      </w:tblGrid>
       <w:tr>
         <w:tc>
           <w:tcPr>
@@ -1670,11 +2343,11 @@
           </w:tcPr>
           <w:p>
             <w:r>
-              <w:object w:dxaOrig="6915" w:dyaOrig="3495" w14:anchorId="756CED89">
-                <v:shape id="_x0000_i1585" type="#_x0000_t75" style="width:142.1pt;height:71.35pt" o:ole="">
-                  <v:imagedata r:id="rId17" o:title=""/>
+              <w:object w:dxaOrig="6915" w:dyaOrig="3495" w14:anchorId="25BD9CEB">
+                <v:shape id="_x0000_i1154" type="#_x0000_t75" style="width:141.75pt;height:71.25pt" o:ole="">
+                  <v:imagedata r:id="rId20" o:title=""/>
                 </v:shape>
-                <o:OLEObject Type="Embed" ProgID="Paint.Picture.1" ShapeID="_x0000_i1585" DrawAspect="Content" ObjectID="_1710799087" r:id="rId18"/>
+                <o:OLEObject Type="Embed" ProgID="Paint.Picture" ShapeID="_x0000_i1154" DrawAspect="Content" ObjectID="_1711924628" r:id="rId21"/>
               </w:object>
             </w:r>
           </w:p>
@@ -1717,7 +2390,7 @@
                     </pic:cNvPicPr>
                   </pic:nvPicPr>
                   <pic:blipFill>
-                    <a:blip r:embed="rId19">
+                    <a:blip r:embed="rId22">
                       <a:extLst>
                         <a:ext uri="{28A0092B-C50C-407E-A947-70E740481C1C}">
                           <a14:useLocalDpi xmlns:a14="http://schemas.microsoft.com/office/drawing/2010/main" val="0"/>
@@ -2556,7 +3229,7 @@
                     </pic:cNvPicPr>
                   </pic:nvPicPr>
                   <pic:blipFill>
-                    <a:blip r:embed="rId20">
+                    <a:blip r:embed="rId23">
                       <a:extLst>
                         <a:ext uri="{28A0092B-C50C-407E-A947-70E740481C1C}">
                           <a14:useLocalDpi xmlns:a14="http://schemas.microsoft.com/office/drawing/2010/main" val="0"/>
@@ -2767,10 +3440,10 @@
             </w:pPr>
             <w:r>
               <w:object w:dxaOrig="6915" w:dyaOrig="3465" w14:anchorId="073A5E14">
-                <v:shape id="_x0000_i1649" type="#_x0000_t75" style="width:2in;height:1in" o:ole="">
-                  <v:imagedata r:id="rId8" o:title=""/>
+                <v:shape id="_x0000_i1033" type="#_x0000_t75" style="width:2in;height:1in" o:ole="">
+                  <v:imagedata r:id="rId9" o:title=""/>
                 </v:shape>
-                <o:OLEObject Type="Embed" ProgID="Paint.Picture.1" ShapeID="_x0000_i1649" DrawAspect="Content" ObjectID="_1710799088" r:id="rId21"/>
+                <o:OLEObject Type="Embed" ProgID="Paint.Picture" ShapeID="_x0000_i1033" DrawAspect="Content" ObjectID="_1711924629" r:id="rId24"/>
               </w:object>
             </w:r>
           </w:p>
@@ -2845,10 +3518,10 @@
             </w:pPr>
             <w:r>
               <w:object w:dxaOrig="6900" w:dyaOrig="3495" w14:anchorId="24ACC35C">
-                <v:shape id="_x0000_i1650" type="#_x0000_t75" style="width:145.9pt;height:73.9pt" o:ole="">
-                  <v:imagedata r:id="rId10" o:title=""/>
+                <v:shape id="_x0000_i1034" type="#_x0000_t75" style="width:146.25pt;height:74.25pt" o:ole="">
+                  <v:imagedata r:id="rId11" o:title=""/>
                 </v:shape>
-                <o:OLEObject Type="Embed" ProgID="Paint.Picture.1" ShapeID="_x0000_i1650" DrawAspect="Content" ObjectID="_1710799089" r:id="rId22"/>
+                <o:OLEObject Type="Embed" ProgID="Paint.Picture" ShapeID="_x0000_i1034" DrawAspect="Content" ObjectID="_1711924630" r:id="rId25"/>
               </w:object>
             </w:r>
           </w:p>
@@ -2933,10 +3606,10 @@
             </w:pPr>
             <w:r>
               <w:object w:dxaOrig="6900" w:dyaOrig="3495" w14:anchorId="71DFF3DF">
-                <v:shape id="_x0000_i1651" type="#_x0000_t75" style="width:147.15pt;height:74.5pt" o:ole="">
-                  <v:imagedata r:id="rId23" o:title=""/>
+                <v:shape id="_x0000_i1035" type="#_x0000_t75" style="width:147pt;height:74.25pt" o:ole="">
+                  <v:imagedata r:id="rId26" o:title=""/>
                 </v:shape>
-                <o:OLEObject Type="Embed" ProgID="Paint.Picture.1" ShapeID="_x0000_i1651" DrawAspect="Content" ObjectID="_1710799090" r:id="rId24"/>
+                <o:OLEObject Type="Embed" ProgID="Paint.Picture" ShapeID="_x0000_i1035" DrawAspect="Content" ObjectID="_1711924631" r:id="rId27"/>
               </w:object>
             </w:r>
           </w:p>
@@ -2993,13 +3666,7 @@
               <w:rPr>
                 <w:lang w:val="en-US"/>
               </w:rPr>
-              <w:t>251</w:t>
-            </w:r>
-            <w:r>
-              <w:rPr>
-                <w:lang w:val="en-US"/>
-              </w:rPr>
-              <w:t xml:space="preserve"> million</w:t>
+              <w:t>251 million</w:t>
             </w:r>
           </w:p>
         </w:tc>
@@ -3010,10 +3677,10 @@
           <w:p>
             <w:r>
               <w:object w:dxaOrig="6900" w:dyaOrig="3465" w14:anchorId="28C3F538">
-                <v:shape id="_x0000_i1660" type="#_x0000_t75" style="width:145.9pt;height:73.25pt" o:ole="">
-                  <v:imagedata r:id="rId25" o:title=""/>
+                <v:shape id="_x0000_i1036" type="#_x0000_t75" style="width:146.25pt;height:73.5pt" o:ole="">
+                  <v:imagedata r:id="rId28" o:title=""/>
                 </v:shape>
-                <o:OLEObject Type="Embed" ProgID="Paint.Picture.1" ShapeID="_x0000_i1660" DrawAspect="Content" ObjectID="_1710799091" r:id="rId26"/>
+                <o:OLEObject Type="Embed" ProgID="Paint.Picture" ShapeID="_x0000_i1036" DrawAspect="Content" ObjectID="_1711924632" r:id="rId29"/>
               </w:object>
             </w:r>
           </w:p>

</xml_diff>

<commit_message>
converted load doc from word => excel
</commit_message>
<xml_diff>
--- a/LoadDocument.docx
+++ b/LoadDocument.docx
@@ -1,6 +1,6 @@
 
 <file path=word/document.xml><?xml version="1.0" encoding="utf-8"?>
-<w:document xmlns:wpc="http://schemas.microsoft.com/office/word/2010/wordprocessingCanvas" xmlns:cx="http://schemas.microsoft.com/office/drawing/2014/chartex" xmlns:cx1="http://schemas.microsoft.com/office/drawing/2015/9/8/chartex" xmlns:cx2="http://schemas.microsoft.com/office/drawing/2015/10/21/chartex" xmlns:cx3="http://schemas.microsoft.com/office/drawing/2016/5/9/chartex" xmlns:cx4="http://schemas.microsoft.com/office/drawing/2016/5/10/chartex" xmlns:cx5="http://schemas.microsoft.com/office/drawing/2016/5/11/chartex" xmlns:cx6="http://schemas.microsoft.com/office/drawing/2016/5/12/chartex" xmlns:cx7="http://schemas.microsoft.com/office/drawing/2016/5/13/chartex" xmlns:cx8="http://schemas.microsoft.com/office/drawing/2016/5/14/chartex" xmlns:mc="http://schemas.openxmlformats.org/markup-compatibility/2006" xmlns:aink="http://schemas.microsoft.com/office/drawing/2016/ink" xmlns:am3d="http://schemas.microsoft.com/office/drawing/2017/model3d" xmlns:o="urn:schemas-microsoft-com:office:office" xmlns:r="http://schemas.openxmlformats.org/officeDocument/2006/relationships" xmlns:m="http://schemas.openxmlformats.org/officeDocument/2006/math" xmlns:v="urn:schemas-microsoft-com:vml" xmlns:wp14="http://schemas.microsoft.com/office/word/2010/wordprocessingDrawing" xmlns:wp="http://schemas.openxmlformats.org/drawingml/2006/wordprocessingDrawing" xmlns:w10="urn:schemas-microsoft-com:office:word" xmlns:w="http://schemas.openxmlformats.org/wordprocessingml/2006/main" xmlns:w14="http://schemas.microsoft.com/office/word/2010/wordml" xmlns:w15="http://schemas.microsoft.com/office/word/2012/wordml" xmlns:w16cex="http://schemas.microsoft.com/office/word/2018/wordml/cex" xmlns:w16cid="http://schemas.microsoft.com/office/word/2016/wordml/cid" xmlns:w16="http://schemas.microsoft.com/office/word/2018/wordml" xmlns:w16sdtdh="http://schemas.microsoft.com/office/word/2020/wordml/sdtdatahash" xmlns:w16se="http://schemas.microsoft.com/office/word/2015/wordml/symex" xmlns:wpg="http://schemas.microsoft.com/office/word/2010/wordprocessingGroup" xmlns:wpi="http://schemas.microsoft.com/office/word/2010/wordprocessingInk" xmlns:wne="http://schemas.microsoft.com/office/word/2006/wordml" xmlns:wps="http://schemas.microsoft.com/office/word/2010/wordprocessingShape" mc:Ignorable="w14 w15 w16se w16cid w16 w16cex w16sdtdh wp14">
+<w:document xmlns:wpc="http://schemas.microsoft.com/office/word/2010/wordprocessingCanvas" xmlns:cx="http://schemas.microsoft.com/office/drawing/2014/chartex" xmlns:cx1="http://schemas.microsoft.com/office/drawing/2015/9/8/chartex" xmlns:cx2="http://schemas.microsoft.com/office/drawing/2015/10/21/chartex" xmlns:cx3="http://schemas.microsoft.com/office/drawing/2016/5/9/chartex" xmlns:cx4="http://schemas.microsoft.com/office/drawing/2016/5/10/chartex" xmlns:cx5="http://schemas.microsoft.com/office/drawing/2016/5/11/chartex" xmlns:cx6="http://schemas.microsoft.com/office/drawing/2016/5/12/chartex" xmlns:cx7="http://schemas.microsoft.com/office/drawing/2016/5/13/chartex" xmlns:cx8="http://schemas.microsoft.com/office/drawing/2016/5/14/chartex" xmlns:mc="http://schemas.openxmlformats.org/markup-compatibility/2006" xmlns:aink="http://schemas.microsoft.com/office/drawing/2016/ink" xmlns:am3d="http://schemas.microsoft.com/office/drawing/2017/model3d" xmlns:o="urn:schemas-microsoft-com:office:office" xmlns:oel="http://schemas.microsoft.com/office/2019/extlst" xmlns:r="http://schemas.openxmlformats.org/officeDocument/2006/relationships" xmlns:m="http://schemas.openxmlformats.org/officeDocument/2006/math" xmlns:v="urn:schemas-microsoft-com:vml" xmlns:wp14="http://schemas.microsoft.com/office/word/2010/wordprocessingDrawing" xmlns:wp="http://schemas.openxmlformats.org/drawingml/2006/wordprocessingDrawing" xmlns:w10="urn:schemas-microsoft-com:office:word" xmlns:w="http://schemas.openxmlformats.org/wordprocessingml/2006/main" xmlns:w14="http://schemas.microsoft.com/office/word/2010/wordml" xmlns:w15="http://schemas.microsoft.com/office/word/2012/wordml" xmlns:w16cex="http://schemas.microsoft.com/office/word/2018/wordml/cex" xmlns:w16cid="http://schemas.microsoft.com/office/word/2016/wordml/cid" xmlns:w16="http://schemas.microsoft.com/office/word/2018/wordml" xmlns:w16sdtdh="http://schemas.microsoft.com/office/word/2020/wordml/sdtdatahash" xmlns:w16se="http://schemas.microsoft.com/office/word/2015/wordml/symex" xmlns:wpg="http://schemas.microsoft.com/office/word/2010/wordprocessingGroup" xmlns:wpi="http://schemas.microsoft.com/office/word/2010/wordprocessingInk" xmlns:wne="http://schemas.microsoft.com/office/word/2006/wordml" xmlns:wps="http://schemas.microsoft.com/office/word/2010/wordprocessingShape" mc:Ignorable="w14 w15 w16se w16cid w16 w16cex w16sdtdh wp14">
   <w:body>
     <w:p>
       <w:pPr>
@@ -100,14 +100,27 @@
                             <w:r>
                               <w:t xml:space="preserve">Figure </w:t>
                             </w:r>
-                            <w:fldSimple w:instr=" SEQ Figure \* ARABIC ">
-                              <w:r>
-                                <w:rPr>
-                                  <w:noProof/>
-                                </w:rPr>
-                                <w:t>1</w:t>
-                              </w:r>
-                            </w:fldSimple>
+                            <w:r>
+                              <w:fldChar w:fldCharType="begin"/>
+                            </w:r>
+                            <w:r>
+                              <w:instrText xml:space="preserve"> SEQ Figure \* ARABIC </w:instrText>
+                            </w:r>
+                            <w:r>
+                              <w:fldChar w:fldCharType="separate"/>
+                            </w:r>
+                            <w:r>
+                              <w:rPr>
+                                <w:noProof/>
+                              </w:rPr>
+                              <w:t>1</w:t>
+                            </w:r>
+                            <w:r>
+                              <w:rPr>
+                                <w:noProof/>
+                              </w:rPr>
+                              <w:fldChar w:fldCharType="end"/>
+                            </w:r>
                             <w:r>
                               <w:rPr>
                                 <w:lang w:val="en-US"/>
@@ -148,14 +161,27 @@
                       <w:r>
                         <w:t xml:space="preserve">Figure </w:t>
                       </w:r>
-                      <w:fldSimple w:instr=" SEQ Figure \* ARABIC ">
-                        <w:r>
-                          <w:rPr>
-                            <w:noProof/>
-                          </w:rPr>
-                          <w:t>1</w:t>
-                        </w:r>
-                      </w:fldSimple>
+                      <w:r>
+                        <w:fldChar w:fldCharType="begin"/>
+                      </w:r>
+                      <w:r>
+                        <w:instrText xml:space="preserve"> SEQ Figure \* ARABIC </w:instrText>
+                      </w:r>
+                      <w:r>
+                        <w:fldChar w:fldCharType="separate"/>
+                      </w:r>
+                      <w:r>
+                        <w:rPr>
+                          <w:noProof/>
+                        </w:rPr>
+                        <w:t>1</w:t>
+                      </w:r>
+                      <w:r>
+                        <w:rPr>
+                          <w:noProof/>
+                        </w:rPr>
+                        <w:fldChar w:fldCharType="end"/>
+                      </w:r>
                       <w:r>
                         <w:rPr>
                           <w:lang w:val="en-US"/>
@@ -610,7 +636,7 @@
                 <v:shape id="_x0000_i1025" type="#_x0000_t75" style="width:121pt;height:61.45pt" o:ole="">
                   <v:imagedata r:id="rId5" o:title=""/>
                 </v:shape>
-                <o:OLEObject Type="Embed" ProgID="Paint.Picture" ShapeID="_x0000_i1025" DrawAspect="Content" ObjectID="_1712006431" r:id="rId6"/>
+                <o:OLEObject Type="Embed" ProgID="Paint.Picture" ShapeID="_x0000_i1025" DrawAspect="Content" ObjectID="_1713396490" r:id="rId6"/>
               </w:object>
             </w:r>
           </w:p>
@@ -1616,7 +1642,7 @@
                 <v:shape id="_x0000_i1026" type="#_x0000_t75" style="width:143.85pt;height:72.05pt" o:ole="">
                   <v:imagedata r:id="rId9" o:title=""/>
                 </v:shape>
-                <o:OLEObject Type="Embed" ProgID="Paint.Picture" ShapeID="_x0000_i1026" DrawAspect="Content" ObjectID="_1712006432" r:id="rId10"/>
+                <o:OLEObject Type="Embed" ProgID="Paint.Picture" ShapeID="_x0000_i1026" DrawAspect="Content" ObjectID="_1713396491" r:id="rId10"/>
               </w:object>
             </w:r>
           </w:p>
@@ -1714,7 +1740,7 @@
                 <v:shape id="_x0000_i1027" type="#_x0000_t75" style="width:142.85pt;height:72.7pt" o:ole="">
                   <v:imagedata r:id="rId11" o:title=""/>
                 </v:shape>
-                <o:OLEObject Type="Embed" ProgID="Paint.Picture" ShapeID="_x0000_i1027" DrawAspect="Content" ObjectID="_1712006433" r:id="rId12"/>
+                <o:OLEObject Type="Embed" ProgID="Paint.Picture" ShapeID="_x0000_i1027" DrawAspect="Content" ObjectID="_1713396492" r:id="rId12"/>
               </w:object>
             </w:r>
           </w:p>
@@ -1951,7 +1977,7 @@
                 <v:shape id="_x0000_i1028" type="#_x0000_t75" style="width:142.85pt;height:73.3pt" o:ole="">
                   <v:imagedata r:id="rId15" o:title=""/>
                 </v:shape>
-                <o:OLEObject Type="Embed" ProgID="Paint.Picture" ShapeID="_x0000_i1028" DrawAspect="Content" ObjectID="_1712006434" r:id="rId16"/>
+                <o:OLEObject Type="Embed" ProgID="Paint.Picture" ShapeID="_x0000_i1028" DrawAspect="Content" ObjectID="_1713396493" r:id="rId16"/>
               </w:object>
             </w:r>
           </w:p>
@@ -2121,7 +2147,7 @@
                 <v:shape id="_x0000_i1029" type="#_x0000_t75" style="width:142.85pt;height:73.3pt" o:ole="">
                   <v:imagedata r:id="rId15" o:title=""/>
                 </v:shape>
-                <o:OLEObject Type="Embed" ProgID="Paint.Picture" ShapeID="_x0000_i1029" DrawAspect="Content" ObjectID="_1712006435" r:id="rId17"/>
+                <o:OLEObject Type="Embed" ProgID="Paint.Picture" ShapeID="_x0000_i1029" DrawAspect="Content" ObjectID="_1713396494" r:id="rId17"/>
               </w:object>
             </w:r>
           </w:p>
@@ -2279,7 +2305,7 @@
                 <v:shape id="_x0000_i1030" type="#_x0000_t75" style="width:142.85pt;height:73.3pt" o:ole="">
                   <v:imagedata r:id="rId15" o:title=""/>
                 </v:shape>
-                <o:OLEObject Type="Embed" ProgID="Paint.Picture" ShapeID="_x0000_i1030" DrawAspect="Content" ObjectID="_1712006436" r:id="rId19"/>
+                <o:OLEObject Type="Embed" ProgID="Paint.Picture" ShapeID="_x0000_i1030" DrawAspect="Content" ObjectID="_1713396495" r:id="rId19"/>
               </w:object>
             </w:r>
           </w:p>
@@ -2435,7 +2461,7 @@
                 <v:shape id="_x0000_i1031" type="#_x0000_t75" style="width:142.85pt;height:73.3pt" o:ole="">
                   <v:imagedata r:id="rId15" o:title=""/>
                 </v:shape>
-                <o:OLEObject Type="Embed" ProgID="Paint.Picture" ShapeID="_x0000_i1031" DrawAspect="Content" ObjectID="_1712006437" r:id="rId20"/>
+                <o:OLEObject Type="Embed" ProgID="Paint.Picture" ShapeID="_x0000_i1031" DrawAspect="Content" ObjectID="_1713396496" r:id="rId20"/>
               </w:object>
             </w:r>
           </w:p>
@@ -2593,7 +2619,7 @@
                 <v:shape id="_x0000_i1032" type="#_x0000_t75" style="width:142.85pt;height:73.3pt" o:ole="">
                   <v:imagedata r:id="rId15" o:title=""/>
                 </v:shape>
-                <o:OLEObject Type="Embed" ProgID="Paint.Picture" ShapeID="_x0000_i1032" DrawAspect="Content" ObjectID="_1712006438" r:id="rId22"/>
+                <o:OLEObject Type="Embed" ProgID="Paint.Picture" ShapeID="_x0000_i1032" DrawAspect="Content" ObjectID="_1713396497" r:id="rId22"/>
               </w:object>
             </w:r>
           </w:p>
@@ -2751,7 +2777,7 @@
                 <v:shape id="_x0000_i1033" type="#_x0000_t75" style="width:141.4pt;height:71.3pt" o:ole="">
                   <v:imagedata r:id="rId24" o:title=""/>
                 </v:shape>
-                <o:OLEObject Type="Embed" ProgID="Paint.Picture" ShapeID="_x0000_i1033" DrawAspect="Content" ObjectID="_1712006439" r:id="rId25"/>
+                <o:OLEObject Type="Embed" ProgID="Paint.Picture" ShapeID="_x0000_i1033" DrawAspect="Content" ObjectID="_1713396498" r:id="rId25"/>
               </w:object>
             </w:r>
           </w:p>
@@ -2848,7 +2874,7 @@
                 <v:shape id="_x0000_i1034" type="#_x0000_t75" style="width:141.4pt;height:71.3pt" o:ole="">
                   <v:imagedata r:id="rId24" o:title=""/>
                 </v:shape>
-                <o:OLEObject Type="Embed" ProgID="Paint.Picture" ShapeID="_x0000_i1034" DrawAspect="Content" ObjectID="_1712006440" r:id="rId26"/>
+                <o:OLEObject Type="Embed" ProgID="Paint.Picture" ShapeID="_x0000_i1034" DrawAspect="Content" ObjectID="_1713396499" r:id="rId26"/>
               </w:object>
             </w:r>
           </w:p>
@@ -4959,7 +4985,7 @@
                 <v:shape id="_x0000_i1035" type="#_x0000_t75" style="width:143.85pt;height:72.05pt" o:ole="">
                   <v:imagedata r:id="rId9" o:title=""/>
                 </v:shape>
-                <o:OLEObject Type="Embed" ProgID="Paint.Picture" ShapeID="_x0000_i1035" DrawAspect="Content" ObjectID="_1712006441" r:id="rId27"/>
+                <o:OLEObject Type="Embed" ProgID="Paint.Picture" ShapeID="_x0000_i1035" DrawAspect="Content" ObjectID="_1713396500" r:id="rId27"/>
               </w:object>
             </w:r>
           </w:p>
@@ -5129,7 +5155,7 @@
                 <v:shape id="_x0000_i1036" type="#_x0000_t75" style="width:146.65pt;height:74.45pt" o:ole="">
                   <v:imagedata r:id="rId11" o:title=""/>
                 </v:shape>
-                <o:OLEObject Type="Embed" ProgID="Paint.Picture" ShapeID="_x0000_i1036" DrawAspect="Content" ObjectID="_1712006442" r:id="rId28"/>
+                <o:OLEObject Type="Embed" ProgID="Paint.Picture" ShapeID="_x0000_i1036" DrawAspect="Content" ObjectID="_1713396501" r:id="rId28"/>
               </w:object>
             </w:r>
           </w:p>
@@ -5362,7 +5388,7 @@
                 <v:shape id="_x0000_i1037" type="#_x0000_t75" style="width:147.3pt;height:74.45pt" o:ole="">
                   <v:imagedata r:id="rId31" o:title=""/>
                 </v:shape>
-                <o:OLEObject Type="Embed" ProgID="Paint.Picture" ShapeID="_x0000_i1037" DrawAspect="Content" ObjectID="_1712006443" r:id="rId32"/>
+                <o:OLEObject Type="Embed" ProgID="Paint.Picture" ShapeID="_x0000_i1037" DrawAspect="Content" ObjectID="_1713396502" r:id="rId32"/>
               </w:object>
             </w:r>
           </w:p>
@@ -5466,7 +5492,7 @@
                 <v:shape id="_x0000_i1038" type="#_x0000_t75" style="width:146.65pt;height:73.3pt" o:ole="">
                   <v:imagedata r:id="rId33" o:title=""/>
                 </v:shape>
-                <o:OLEObject Type="Embed" ProgID="Paint.Picture" ShapeID="_x0000_i1038" DrawAspect="Content" ObjectID="_1712006444" r:id="rId34"/>
+                <o:OLEObject Type="Embed" ProgID="Paint.Picture" ShapeID="_x0000_i1038" DrawAspect="Content" ObjectID="_1713396503" r:id="rId34"/>
               </w:object>
             </w:r>
           </w:p>
@@ -5878,7 +5904,7 @@
               <w:rPr>
                 <w:lang w:val="en-US"/>
               </w:rPr>
-              <w:t>3.709,,2</w:t>
+              <w:t>3.709,2</w:t>
             </w:r>
           </w:p>
         </w:tc>
@@ -6186,19 +6212,11 @@
                 <w:lang w:val="en-US"/>
               </w:rPr>
             </w:pPr>
-            <w:proofErr w:type="spellStart"/>
-            <w:r>
-              <w:rPr>
-                <w:lang w:val="en-US"/>
-              </w:rPr>
-              <w:t>Mesage</w:t>
-            </w:r>
-            <w:proofErr w:type="spellEnd"/>
-            <w:r>
-              <w:rPr>
-                <w:lang w:val="en-US"/>
-              </w:rPr>
-              <w:t xml:space="preserve"> system</w:t>
+            <w:r>
+              <w:rPr>
+                <w:lang w:val="en-US"/>
+              </w:rPr>
+              <w:t>Mesage system</w:t>
             </w:r>
           </w:p>
         </w:tc>

</xml_diff>

<commit_message>
update load - add portfolio sem
</commit_message>
<xml_diff>
--- a/LoadDocument.docx
+++ b/LoadDocument.docx
@@ -100,14 +100,27 @@
                             <w:r>
                               <w:t xml:space="preserve">Figure </w:t>
                             </w:r>
-                            <w:fldSimple w:instr=" SEQ Figure \* ARABIC ">
-                              <w:r>
-                                <w:rPr>
-                                  <w:noProof/>
-                                </w:rPr>
-                                <w:t>1</w:t>
-                              </w:r>
-                            </w:fldSimple>
+                            <w:r>
+                              <w:fldChar w:fldCharType="begin"/>
+                            </w:r>
+                            <w:r>
+                              <w:instrText xml:space="preserve"> SEQ Figure \* ARABIC </w:instrText>
+                            </w:r>
+                            <w:r>
+                              <w:fldChar w:fldCharType="separate"/>
+                            </w:r>
+                            <w:r>
+                              <w:rPr>
+                                <w:noProof/>
+                              </w:rPr>
+                              <w:t>1</w:t>
+                            </w:r>
+                            <w:r>
+                              <w:rPr>
+                                <w:noProof/>
+                              </w:rPr>
+                              <w:fldChar w:fldCharType="end"/>
+                            </w:r>
                             <w:r>
                               <w:rPr>
                                 <w:lang w:val="en-US"/>
@@ -148,14 +161,27 @@
                       <w:r>
                         <w:t xml:space="preserve">Figure </w:t>
                       </w:r>
-                      <w:fldSimple w:instr=" SEQ Figure \* ARABIC ">
-                        <w:r>
-                          <w:rPr>
-                            <w:noProof/>
-                          </w:rPr>
-                          <w:t>1</w:t>
-                        </w:r>
-                      </w:fldSimple>
+                      <w:r>
+                        <w:fldChar w:fldCharType="begin"/>
+                      </w:r>
+                      <w:r>
+                        <w:instrText xml:space="preserve"> SEQ Figure \* ARABIC </w:instrText>
+                      </w:r>
+                      <w:r>
+                        <w:fldChar w:fldCharType="separate"/>
+                      </w:r>
+                      <w:r>
+                        <w:rPr>
+                          <w:noProof/>
+                        </w:rPr>
+                        <w:t>1</w:t>
+                      </w:r>
+                      <w:r>
+                        <w:rPr>
+                          <w:noProof/>
+                        </w:rPr>
+                        <w:fldChar w:fldCharType="end"/>
+                      </w:r>
                       <w:r>
                         <w:rPr>
                           <w:lang w:val="en-US"/>
@@ -610,7 +636,7 @@
                 <v:shape id="_x0000_i1025" type="#_x0000_t75" style="width:121pt;height:61.45pt" o:ole="">
                   <v:imagedata r:id="rId5" o:title=""/>
                 </v:shape>
-                <o:OLEObject Type="Embed" ProgID="Paint.Picture" ShapeID="_x0000_i1025" DrawAspect="Content" ObjectID="_1712006431" r:id="rId6"/>
+                <o:OLEObject Type="Embed" ProgID="PBrush" ShapeID="_x0000_i1025" DrawAspect="Content" ObjectID="_1712040339" r:id="rId6"/>
               </w:object>
             </w:r>
           </w:p>
@@ -1613,10 +1639,10 @@
             </w:pPr>
             <w:r>
               <w:object w:dxaOrig="6915" w:dyaOrig="3465" w14:anchorId="00F2F866">
-                <v:shape id="_x0000_i1026" type="#_x0000_t75" style="width:143.85pt;height:72.05pt" o:ole="">
+                <v:shape id="_x0000_i1026" type="#_x0000_t75" style="width:2in;height:1in" o:ole="">
                   <v:imagedata r:id="rId9" o:title=""/>
                 </v:shape>
-                <o:OLEObject Type="Embed" ProgID="Paint.Picture" ShapeID="_x0000_i1026" DrawAspect="Content" ObjectID="_1712006432" r:id="rId10"/>
+                <o:OLEObject Type="Embed" ProgID="PBrush" ShapeID="_x0000_i1026" DrawAspect="Content" ObjectID="_1712040340" r:id="rId10"/>
               </w:object>
             </w:r>
           </w:p>
@@ -1711,10 +1737,10 @@
             </w:pPr>
             <w:r>
               <w:object w:dxaOrig="6900" w:dyaOrig="3495" w14:anchorId="4D8D3AC2">
-                <v:shape id="_x0000_i1027" type="#_x0000_t75" style="width:142.85pt;height:72.7pt" o:ole="">
+                <v:shape id="_x0000_i1027" type="#_x0000_t75" style="width:142.85pt;height:72.6pt" o:ole="">
                   <v:imagedata r:id="rId11" o:title=""/>
                 </v:shape>
-                <o:OLEObject Type="Embed" ProgID="Paint.Picture" ShapeID="_x0000_i1027" DrawAspect="Content" ObjectID="_1712006433" r:id="rId12"/>
+                <o:OLEObject Type="Embed" ProgID="PBrush" ShapeID="_x0000_i1027" DrawAspect="Content" ObjectID="_1712040341" r:id="rId12"/>
               </w:object>
             </w:r>
           </w:p>
@@ -1948,10 +1974,10 @@
             </w:pPr>
             <w:r>
               <w:object w:dxaOrig="6900" w:dyaOrig="3525" w14:anchorId="47A1953B">
-                <v:shape id="_x0000_i1028" type="#_x0000_t75" style="width:142.85pt;height:73.3pt" o:ole="">
+                <v:shape id="_x0000_i1028" type="#_x0000_t75" style="width:142.85pt;height:73.15pt" o:ole="">
                   <v:imagedata r:id="rId15" o:title=""/>
                 </v:shape>
-                <o:OLEObject Type="Embed" ProgID="Paint.Picture" ShapeID="_x0000_i1028" DrawAspect="Content" ObjectID="_1712006434" r:id="rId16"/>
+                <o:OLEObject Type="Embed" ProgID="PBrush" ShapeID="_x0000_i1028" DrawAspect="Content" ObjectID="_1712040342" r:id="rId16"/>
               </w:object>
             </w:r>
           </w:p>
@@ -2118,10 +2144,10 @@
           <w:p>
             <w:r>
               <w:object w:dxaOrig="6900" w:dyaOrig="3525" w14:anchorId="77FDAB07">
-                <v:shape id="_x0000_i1029" type="#_x0000_t75" style="width:142.85pt;height:73.3pt" o:ole="">
+                <v:shape id="_x0000_i1029" type="#_x0000_t75" style="width:142.85pt;height:73.15pt" o:ole="">
                   <v:imagedata r:id="rId15" o:title=""/>
                 </v:shape>
-                <o:OLEObject Type="Embed" ProgID="Paint.Picture" ShapeID="_x0000_i1029" DrawAspect="Content" ObjectID="_1712006435" r:id="rId17"/>
+                <o:OLEObject Type="Embed" ProgID="PBrush" ShapeID="_x0000_i1029" DrawAspect="Content" ObjectID="_1712040343" r:id="rId17"/>
               </w:object>
             </w:r>
           </w:p>
@@ -2276,10 +2302,10 @@
           <w:p>
             <w:r>
               <w:object w:dxaOrig="6900" w:dyaOrig="3525" w14:anchorId="50EC1E29">
-                <v:shape id="_x0000_i1030" type="#_x0000_t75" style="width:142.85pt;height:73.3pt" o:ole="">
+                <v:shape id="_x0000_i1030" type="#_x0000_t75" style="width:142.85pt;height:73.15pt" o:ole="">
                   <v:imagedata r:id="rId15" o:title=""/>
                 </v:shape>
-                <o:OLEObject Type="Embed" ProgID="Paint.Picture" ShapeID="_x0000_i1030" DrawAspect="Content" ObjectID="_1712006436" r:id="rId19"/>
+                <o:OLEObject Type="Embed" ProgID="PBrush" ShapeID="_x0000_i1030" DrawAspect="Content" ObjectID="_1712040344" r:id="rId19"/>
               </w:object>
             </w:r>
           </w:p>
@@ -2432,10 +2458,10 @@
           <w:p>
             <w:r>
               <w:object w:dxaOrig="6900" w:dyaOrig="3525" w14:anchorId="4FAA1262">
-                <v:shape id="_x0000_i1031" type="#_x0000_t75" style="width:142.85pt;height:73.3pt" o:ole="">
+                <v:shape id="_x0000_i1031" type="#_x0000_t75" style="width:142.85pt;height:73.15pt" o:ole="">
                   <v:imagedata r:id="rId15" o:title=""/>
                 </v:shape>
-                <o:OLEObject Type="Embed" ProgID="Paint.Picture" ShapeID="_x0000_i1031" DrawAspect="Content" ObjectID="_1712006437" r:id="rId20"/>
+                <o:OLEObject Type="Embed" ProgID="PBrush" ShapeID="_x0000_i1031" DrawAspect="Content" ObjectID="_1712040345" r:id="rId20"/>
               </w:object>
             </w:r>
           </w:p>
@@ -2590,10 +2616,10 @@
           <w:p>
             <w:r>
               <w:object w:dxaOrig="6900" w:dyaOrig="3525" w14:anchorId="0712F05D">
-                <v:shape id="_x0000_i1032" type="#_x0000_t75" style="width:142.85pt;height:73.3pt" o:ole="">
+                <v:shape id="_x0000_i1032" type="#_x0000_t75" style="width:142.85pt;height:73.15pt" o:ole="">
                   <v:imagedata r:id="rId15" o:title=""/>
                 </v:shape>
-                <o:OLEObject Type="Embed" ProgID="Paint.Picture" ShapeID="_x0000_i1032" DrawAspect="Content" ObjectID="_1712006438" r:id="rId22"/>
+                <o:OLEObject Type="Embed" ProgID="PBrush" ShapeID="_x0000_i1032" DrawAspect="Content" ObjectID="_1712040346" r:id="rId22"/>
               </w:object>
             </w:r>
           </w:p>
@@ -2748,10 +2774,10 @@
           <w:p>
             <w:r>
               <w:object w:dxaOrig="6915" w:dyaOrig="3495" w14:anchorId="25BD9CEB">
-                <v:shape id="_x0000_i1033" type="#_x0000_t75" style="width:141.4pt;height:71.3pt" o:ole="">
+                <v:shape id="_x0000_i1033" type="#_x0000_t75" style="width:141.7pt;height:71.4pt" o:ole="">
                   <v:imagedata r:id="rId24" o:title=""/>
                 </v:shape>
-                <o:OLEObject Type="Embed" ProgID="Paint.Picture" ShapeID="_x0000_i1033" DrawAspect="Content" ObjectID="_1712006439" r:id="rId25"/>
+                <o:OLEObject Type="Embed" ProgID="PBrush" ShapeID="_x0000_i1033" DrawAspect="Content" ObjectID="_1712040347" r:id="rId25"/>
               </w:object>
             </w:r>
           </w:p>
@@ -2845,10 +2871,10 @@
           <w:p>
             <w:r>
               <w:object w:dxaOrig="6915" w:dyaOrig="3495" w14:anchorId="34D6A6BA">
-                <v:shape id="_x0000_i1034" type="#_x0000_t75" style="width:141.4pt;height:71.3pt" o:ole="">
+                <v:shape id="_x0000_i1034" type="#_x0000_t75" style="width:141.7pt;height:71.4pt" o:ole="">
                   <v:imagedata r:id="rId24" o:title=""/>
                 </v:shape>
-                <o:OLEObject Type="Embed" ProgID="Paint.Picture" ShapeID="_x0000_i1034" DrawAspect="Content" ObjectID="_1712006440" r:id="rId26"/>
+                <o:OLEObject Type="Embed" ProgID="PBrush" ShapeID="_x0000_i1034" DrawAspect="Content" ObjectID="_1712040348" r:id="rId26"/>
               </w:object>
             </w:r>
           </w:p>
@@ -4956,10 +4982,10 @@
             </w:pPr>
             <w:r>
               <w:object w:dxaOrig="6915" w:dyaOrig="3465" w14:anchorId="073A5E14">
-                <v:shape id="_x0000_i1035" type="#_x0000_t75" style="width:143.85pt;height:72.05pt" o:ole="">
+                <v:shape id="_x0000_i1035" type="#_x0000_t75" style="width:2in;height:1in" o:ole="">
                   <v:imagedata r:id="rId9" o:title=""/>
                 </v:shape>
-                <o:OLEObject Type="Embed" ProgID="Paint.Picture" ShapeID="_x0000_i1035" DrawAspect="Content" ObjectID="_1712006441" r:id="rId27"/>
+                <o:OLEObject Type="Embed" ProgID="PBrush" ShapeID="_x0000_i1035" DrawAspect="Content" ObjectID="_1712040349" r:id="rId27"/>
               </w:object>
             </w:r>
           </w:p>
@@ -5126,10 +5152,10 @@
             </w:pPr>
             <w:r>
               <w:object w:dxaOrig="6900" w:dyaOrig="3495" w14:anchorId="733242DC">
-                <v:shape id="_x0000_i1036" type="#_x0000_t75" style="width:146.65pt;height:74.45pt" o:ole="">
+                <v:shape id="_x0000_i1036" type="#_x0000_t75" style="width:146.9pt;height:74.3pt" o:ole="">
                   <v:imagedata r:id="rId11" o:title=""/>
                 </v:shape>
-                <o:OLEObject Type="Embed" ProgID="Paint.Picture" ShapeID="_x0000_i1036" DrawAspect="Content" ObjectID="_1712006442" r:id="rId28"/>
+                <o:OLEObject Type="Embed" ProgID="PBrush" ShapeID="_x0000_i1036" DrawAspect="Content" ObjectID="_1712040350" r:id="rId28"/>
               </w:object>
             </w:r>
           </w:p>
@@ -5359,10 +5385,10 @@
             </w:pPr>
             <w:r>
               <w:object w:dxaOrig="6900" w:dyaOrig="3495" w14:anchorId="1455FC80">
-                <v:shape id="_x0000_i1037" type="#_x0000_t75" style="width:147.3pt;height:74.45pt" o:ole="">
+                <v:shape id="_x0000_i1037" type="#_x0000_t75" style="width:147.45pt;height:74.3pt" o:ole="">
                   <v:imagedata r:id="rId31" o:title=""/>
                 </v:shape>
-                <o:OLEObject Type="Embed" ProgID="Paint.Picture" ShapeID="_x0000_i1037" DrawAspect="Content" ObjectID="_1712006443" r:id="rId32"/>
+                <o:OLEObject Type="Embed" ProgID="PBrush" ShapeID="_x0000_i1037" DrawAspect="Content" ObjectID="_1712040351" r:id="rId32"/>
               </w:object>
             </w:r>
           </w:p>
@@ -5463,10 +5489,10 @@
           <w:p>
             <w:r>
               <w:object w:dxaOrig="6900" w:dyaOrig="3465" w14:anchorId="4AB35D39">
-                <v:shape id="_x0000_i1038" type="#_x0000_t75" style="width:146.65pt;height:73.3pt" o:ole="">
+                <v:shape id="_x0000_i1038" type="#_x0000_t75" style="width:146.9pt;height:73.15pt" o:ole="">
                   <v:imagedata r:id="rId33" o:title=""/>
                 </v:shape>
-                <o:OLEObject Type="Embed" ProgID="Paint.Picture" ShapeID="_x0000_i1038" DrawAspect="Content" ObjectID="_1712006444" r:id="rId34"/>
+                <o:OLEObject Type="Embed" ProgID="PBrush" ShapeID="_x0000_i1038" DrawAspect="Content" ObjectID="_1712040352" r:id="rId34"/>
               </w:object>
             </w:r>
           </w:p>
@@ -6186,19 +6212,11 @@
                 <w:lang w:val="en-US"/>
               </w:rPr>
             </w:pPr>
-            <w:proofErr w:type="spellStart"/>
-            <w:r>
-              <w:rPr>
-                <w:lang w:val="en-US"/>
-              </w:rPr>
-              <w:t>Mesage</w:t>
-            </w:r>
-            <w:proofErr w:type="spellEnd"/>
-            <w:r>
-              <w:rPr>
-                <w:lang w:val="en-US"/>
-              </w:rPr>
-              <w:t xml:space="preserve"> system</w:t>
+            <w:r>
+              <w:rPr>
+                <w:lang w:val="en-US"/>
+              </w:rPr>
+              <w:t>Mesage system</w:t>
             </w:r>
           </w:p>
         </w:tc>
@@ -7056,6 +7074,14 @@
           <w:lang w:val="en-US"/>
         </w:rPr>
       </w:pPr>
+      <w:r>
+        <w:rPr>
+          <w:b/>
+          <w:bCs/>
+          <w:lang w:val="en-US"/>
+        </w:rPr>
+        <w:t>Peak and base</w:t>
+      </w:r>
     </w:p>
     <w:sectPr>
       <w:pgSz w:w="11906" w:h="16838"/>
@@ -7075,7 +7101,7 @@
         <w:rFonts w:asciiTheme="minorHAnsi" w:eastAsiaTheme="minorHAnsi" w:hAnsiTheme="minorHAnsi" w:cstheme="minorBidi"/>
         <w:sz w:val="22"/>
         <w:szCs w:val="22"/>
-        <w:lang w:val="en-NL" w:eastAsia="en-US" w:bidi="ar-SA"/>
+        <w:lang w:eastAsia="en-US" w:bidi="ar-SA"/>
       </w:rPr>
     </w:rPrDefault>
     <w:pPrDefault>

</xml_diff>